<commit_message>
updating to get rid of the notification
</commit_message>
<xml_diff>
--- a/site-plan-template.docx
+++ b/site-plan-template.docx
@@ -955,25 +955,7 @@
           <w:sz w:val="32"/>
           <w:szCs w:val="32"/>
         </w:rPr>
-        <w:t xml:space="preserve"> Contact Us. The pictures have an </w:t>
-      </w:r>
-      <w:proofErr w:type="gramStart"/>
-      <w:r>
-        <w:rPr>
-          <w:rFonts w:eastAsia="Times New Roman"/>
-          <w:sz w:val="32"/>
-          <w:szCs w:val="32"/>
-        </w:rPr>
-        <w:t>about</w:t>
-      </w:r>
-      <w:proofErr w:type="gramEnd"/>
-      <w:r>
-        <w:rPr>
-          <w:rFonts w:eastAsia="Times New Roman"/>
-          <w:sz w:val="32"/>
-          <w:szCs w:val="32"/>
-        </w:rPr>
-        <w:t xml:space="preserve"> but I changed my mind.</w:t>
+        <w:t xml:space="preserve"> Contact Us. The pictures have an about but I changed my mind.</w:t>
       </w:r>
     </w:p>
     <w:p>
@@ -1685,7 +1667,7 @@
           <w:noProof/>
         </w:rPr>
         <w:drawing>
-          <wp:inline distT="0" distB="0" distL="0" distR="0" wp14:anchorId="6E32A5B9" wp14:editId="21E96340">
+          <wp:inline distT="0" distB="0" distL="0" distR="0" wp14:anchorId="6E32A5B9" wp14:editId="5A4B9BCD">
             <wp:extent cx="2354580" cy="1767505"/>
             <wp:effectExtent l="0" t="0" r="7620" b="4445"/>
             <wp:docPr id="697382609" name="Picture 12" descr="UCS DEATH STAR NO INTERIOR"/>
@@ -1789,12 +1771,94 @@
           <w:szCs w:val="32"/>
         </w:rPr>
       </w:pPr>
-      <w:r>
-        <w:rPr>
-          <w:rFonts w:eastAsia="Times New Roman"/>
-          <w:sz w:val="32"/>
-          <w:szCs w:val="32"/>
-        </w:rPr>
+    </w:p>
+    <w:p>
+      <w:pPr>
+        <w:rPr>
+          <w:rFonts w:eastAsia="Times New Roman"/>
+          <w:sz w:val="32"/>
+          <w:szCs w:val="32"/>
+        </w:rPr>
+      </w:pPr>
+    </w:p>
+    <w:p>
+      <w:pPr>
+        <w:rPr>
+          <w:rFonts w:eastAsia="Times New Roman"/>
+          <w:sz w:val="32"/>
+          <w:szCs w:val="32"/>
+        </w:rPr>
+      </w:pPr>
+    </w:p>
+    <w:p>
+      <w:pPr>
+        <w:rPr>
+          <w:rFonts w:eastAsia="Times New Roman"/>
+          <w:sz w:val="32"/>
+          <w:szCs w:val="32"/>
+        </w:rPr>
+      </w:pPr>
+    </w:p>
+    <w:p>
+      <w:pPr>
+        <w:rPr>
+          <w:rFonts w:eastAsia="Times New Roman"/>
+          <w:sz w:val="32"/>
+          <w:szCs w:val="32"/>
+        </w:rPr>
+      </w:pPr>
+    </w:p>
+    <w:p>
+      <w:pPr>
+        <w:rPr>
+          <w:rFonts w:eastAsia="Times New Roman"/>
+          <w:sz w:val="32"/>
+          <w:szCs w:val="32"/>
+        </w:rPr>
+      </w:pPr>
+    </w:p>
+    <w:p>
+      <w:pPr>
+        <w:rPr>
+          <w:rFonts w:eastAsia="Times New Roman"/>
+          <w:sz w:val="32"/>
+          <w:szCs w:val="32"/>
+        </w:rPr>
+      </w:pPr>
+    </w:p>
+    <w:p>
+      <w:pPr>
+        <w:rPr>
+          <w:rFonts w:eastAsia="Times New Roman"/>
+          <w:sz w:val="32"/>
+          <w:szCs w:val="32"/>
+        </w:rPr>
+      </w:pPr>
+    </w:p>
+    <w:p>
+      <w:pPr>
+        <w:rPr>
+          <w:rFonts w:eastAsia="Times New Roman"/>
+          <w:sz w:val="32"/>
+          <w:szCs w:val="32"/>
+        </w:rPr>
+      </w:pPr>
+    </w:p>
+    <w:p>
+      <w:pPr>
+        <w:rPr>
+          <w:rFonts w:eastAsia="Times New Roman"/>
+          <w:sz w:val="32"/>
+          <w:szCs w:val="32"/>
+        </w:rPr>
+      </w:pPr>
+      <w:r>
+        <w:rPr>
+          <w:rFonts w:eastAsia="Times New Roman"/>
+          <w:sz w:val="32"/>
+          <w:szCs w:val="32"/>
+        </w:rPr>
+        <w:lastRenderedPageBreak/>
         <w:t>Ideas Page:</w:t>
       </w:r>
     </w:p>
@@ -1847,7 +1911,6 @@
         <w:rPr>
           <w:noProof/>
         </w:rPr>
-        <w:lastRenderedPageBreak/>
         <w:drawing>
           <wp:inline distT="0" distB="0" distL="0" distR="0" wp14:anchorId="3555286E" wp14:editId="66BDE9C8">
             <wp:extent cx="2468880" cy="1859280"/>
@@ -2109,6 +2172,17 @@
     </w:p>
     <w:p>
       <w:pPr>
+        <w:rPr>
+          <w:rFonts w:eastAsia="Times New Roman"/>
+          <w:b/>
+          <w:bCs/>
+          <w:sz w:val="32"/>
+          <w:szCs w:val="32"/>
+        </w:rPr>
+      </w:pPr>
+    </w:p>
+    <w:p>
+      <w:pPr>
         <w:jc w:val="center"/>
         <w:rPr>
           <w:rFonts w:eastAsia="Times New Roman"/>
@@ -2126,6 +2200,7 @@
           <w:sz w:val="32"/>
           <w:szCs w:val="32"/>
         </w:rPr>
+        <w:lastRenderedPageBreak/>
         <w:t>Wireframe</w:t>
       </w:r>
       <w:r>
@@ -2177,11 +2252,10 @@
           <w:rFonts w:eastAsia="Times New Roman"/>
           <w:noProof/>
         </w:rPr>
-        <w:lastRenderedPageBreak/>
         <w:drawing>
-          <wp:inline distT="0" distB="0" distL="0" distR="0" wp14:anchorId="4C89162D" wp14:editId="79E5FA91">
-            <wp:extent cx="3550605" cy="2663188"/>
-            <wp:effectExtent l="5715" t="0" r="0" b="0"/>
+          <wp:inline distT="0" distB="0" distL="0" distR="0" wp14:anchorId="4C89162D" wp14:editId="183592C0">
+            <wp:extent cx="2878194" cy="2158835"/>
+            <wp:effectExtent l="0" t="2223" r="0" b="0"/>
             <wp:docPr id="53351816" name="Picture 3" descr="A notebook with writing on it&#10;&#10;AI-generated content may be incorrect."/>
             <wp:cNvGraphicFramePr>
               <a:graphicFrameLocks xmlns:a="http://schemas.openxmlformats.org/drawingml/2006/main" noChangeAspect="1"/>
@@ -2208,7 +2282,7 @@
                   <pic:spPr>
                     <a:xfrm rot="5400000">
                       <a:off x="0" y="0"/>
-                      <a:ext cx="3563195" cy="2672631"/>
+                      <a:ext cx="2898895" cy="2174362"/>
                     </a:xfrm>
                     <a:prstGeom prst="rect">
                       <a:avLst/>
@@ -2226,9 +2300,9 @@
           <w:noProof/>
         </w:rPr>
         <w:drawing>
-          <wp:inline distT="0" distB="0" distL="0" distR="0" wp14:anchorId="25F7DBCB" wp14:editId="66CDA2A8">
-            <wp:extent cx="3712208" cy="2784156"/>
-            <wp:effectExtent l="6668" t="0" r="0" b="0"/>
+          <wp:inline distT="0" distB="0" distL="0" distR="0" wp14:anchorId="25F7DBCB" wp14:editId="321985FA">
+            <wp:extent cx="2956605" cy="2217454"/>
+            <wp:effectExtent l="7620" t="0" r="3810" b="3810"/>
             <wp:docPr id="331906364" name="Picture 4" descr="A hand holding a notebook with writing on it&#10;&#10;AI-generated content may be incorrect."/>
             <wp:cNvGraphicFramePr>
               <a:graphicFrameLocks xmlns:a="http://schemas.openxmlformats.org/drawingml/2006/main" noChangeAspect="1"/>
@@ -2255,7 +2329,7 @@
                   <pic:spPr>
                     <a:xfrm rot="5400000">
                       <a:off x="0" y="0"/>
-                      <a:ext cx="3747217" cy="2810413"/>
+                      <a:ext cx="2987609" cy="2240707"/>
                     </a:xfrm>
                     <a:prstGeom prst="rect">
                       <a:avLst/>

</xml_diff>